<commit_message>
Bao Cao nop ... Final Edit
</commit_message>
<xml_diff>
--- a/Báo cáo.docx
+++ b/Báo cáo.docx
@@ -131,6 +131,14 @@
           <w:szCs w:val="28"/>
         </w:rPr>
       </w:pPr>
+      <w:r>
+        <w:rPr>
+          <w:noProof/>
+          <w:sz w:val="32"/>
+          <w:szCs w:val="32"/>
+        </w:rPr>
+        <w:t xml:space="preserve">    </w:t>
+      </w:r>
       <w:r>
         <w:rPr>
           <w:noProof/>
@@ -964,6 +972,8 @@
             <w:t>Mục lục</w:t>
           </w:r>
         </w:p>
+        <w:bookmarkStart w:id="0" w:name="_GoBack"/>
+        <w:bookmarkEnd w:id="0"/>
         <w:p>
           <w:pPr>
             <w:pStyle w:val="TOC1"/>
@@ -983,7 +993,7 @@
           <w:r>
             <w:fldChar w:fldCharType="separate"/>
           </w:r>
-          <w:hyperlink w:anchor="_Toc440202987" w:history="1">
+          <w:hyperlink w:anchor="_Toc440210231" w:history="1">
             <w:r>
               <w:rPr>
                 <w:rStyle w:val="Hyperlink"/>
@@ -1012,7 +1022,7 @@
                 <w:noProof/>
                 <w:webHidden/>
               </w:rPr>
-              <w:instrText xml:space="preserve"> PAGEREF _Toc440202987 \h </w:instrText>
+              <w:instrText xml:space="preserve"> PAGEREF _Toc440210231 \h </w:instrText>
             </w:r>
             <w:r>
               <w:rPr>
@@ -1053,7 +1063,7 @@
               <w:szCs w:val="22"/>
             </w:rPr>
           </w:pPr>
-          <w:hyperlink w:anchor="_Toc440202988" w:history="1">
+          <w:hyperlink w:anchor="_Toc440210232" w:history="1">
             <w:r>
               <w:rPr>
                 <w:rStyle w:val="Hyperlink"/>
@@ -1076,7 +1086,6 @@
                 <w:rStyle w:val="Hyperlink"/>
                 <w:rFonts w:ascii="Arial" w:eastAsia="Arial" w:hAnsi="Arial" w:cs="Arial"/>
                 <w:b/>
-                <w:bCs/>
                 <w:noProof/>
               </w:rPr>
               <w:t>GIỚI THIỆU ĐỀ TÀI</w:t>
@@ -1100,7 +1109,7 @@
                 <w:noProof/>
                 <w:webHidden/>
               </w:rPr>
-              <w:instrText xml:space="preserve"> PAGEREF _Toc440202988 \h </w:instrText>
+              <w:instrText xml:space="preserve"> PAGEREF _Toc440210232 \h </w:instrText>
             </w:r>
             <w:r>
               <w:rPr>
@@ -1145,7 +1154,7 @@
               <w:szCs w:val="22"/>
             </w:rPr>
           </w:pPr>
-          <w:hyperlink w:anchor="_Toc440202989" w:history="1">
+          <w:hyperlink w:anchor="_Toc440210233" w:history="1">
             <w:r>
               <w:rPr>
                 <w:rStyle w:val="Hyperlink"/>
@@ -1167,26 +1176,16 @@
               <w:rPr>
                 <w:rStyle w:val="Hyperlink"/>
                 <w:rFonts w:ascii="Arial" w:eastAsia="Arial" w:hAnsi="Arial" w:cs="Arial"/>
-                <w:bCs/>
                 <w:noProof/>
                 <w:lang w:val="vi-VN"/>
               </w:rPr>
-              <w:t>Tên</w:t>
+              <w:t xml:space="preserve">Tên </w:t>
             </w:r>
             <w:r>
               <w:rPr>
                 <w:rStyle w:val="Hyperlink"/>
                 <w:rFonts w:ascii="Arial" w:eastAsia="Arial" w:hAnsi="Arial" w:cs="Arial"/>
                 <w:noProof/>
-                <w:lang w:val="vi-VN"/>
-              </w:rPr>
-              <w:t xml:space="preserve"> </w:t>
-            </w:r>
-            <w:r>
-              <w:rPr>
-                <w:rStyle w:val="Hyperlink"/>
-                <w:rFonts w:ascii="Arial" w:eastAsia="Arial" w:hAnsi="Arial" w:cs="Arial"/>
-                <w:noProof/>
               </w:rPr>
               <w:t>đề tài</w:t>
             </w:r>
@@ -1209,7 +1208,7 @@
                 <w:noProof/>
                 <w:webHidden/>
               </w:rPr>
-              <w:instrText xml:space="preserve"> PAGEREF _Toc440202989 \h </w:instrText>
+              <w:instrText xml:space="preserve"> PAGEREF _Toc440210233 \h </w:instrText>
             </w:r>
             <w:r>
               <w:rPr>
@@ -1254,7 +1253,7 @@
               <w:szCs w:val="22"/>
             </w:rPr>
           </w:pPr>
-          <w:hyperlink w:anchor="_Toc440202990" w:history="1">
+          <w:hyperlink w:anchor="_Toc440210234" w:history="1">
             <w:r>
               <w:rPr>
                 <w:rStyle w:val="Hyperlink"/>
@@ -1301,7 +1300,7 @@
                 <w:noProof/>
                 <w:webHidden/>
               </w:rPr>
-              <w:instrText xml:space="preserve"> PAGEREF _Toc440202990 \h </w:instrText>
+              <w:instrText xml:space="preserve"> PAGEREF _Toc440210234 \h </w:instrText>
             </w:r>
             <w:r>
               <w:rPr>
@@ -1346,7 +1345,7 @@
               <w:szCs w:val="22"/>
             </w:rPr>
           </w:pPr>
-          <w:hyperlink w:anchor="_Toc440202991" w:history="1">
+          <w:hyperlink w:anchor="_Toc440210235" w:history="1">
             <w:r>
               <w:rPr>
                 <w:rStyle w:val="Hyperlink"/>
@@ -1393,7 +1392,7 @@
                 <w:noProof/>
                 <w:webHidden/>
               </w:rPr>
-              <w:instrText xml:space="preserve"> PAGEREF _Toc440202991 \h </w:instrText>
+              <w:instrText xml:space="preserve"> PAGEREF _Toc440210235 \h </w:instrText>
             </w:r>
             <w:r>
               <w:rPr>
@@ -1438,7 +1437,7 @@
               <w:szCs w:val="22"/>
             </w:rPr>
           </w:pPr>
-          <w:hyperlink w:anchor="_Toc440202992" w:history="1">
+          <w:hyperlink w:anchor="_Toc440210236" w:history="1">
             <w:r>
               <w:rPr>
                 <w:rStyle w:val="Hyperlink"/>
@@ -1485,7 +1484,7 @@
                 <w:noProof/>
                 <w:webHidden/>
               </w:rPr>
-              <w:instrText xml:space="preserve"> PAGEREF _Toc440202992 \h </w:instrText>
+              <w:instrText xml:space="preserve"> PAGEREF _Toc440210236 \h </w:instrText>
             </w:r>
             <w:r>
               <w:rPr>
@@ -1530,7 +1529,7 @@
               <w:szCs w:val="22"/>
             </w:rPr>
           </w:pPr>
-          <w:hyperlink w:anchor="_Toc440202993" w:history="1">
+          <w:hyperlink w:anchor="_Toc440210237" w:history="1">
             <w:r>
               <w:rPr>
                 <w:rStyle w:val="Hyperlink"/>
@@ -1577,7 +1576,7 @@
                 <w:noProof/>
                 <w:webHidden/>
               </w:rPr>
-              <w:instrText xml:space="preserve"> PAGEREF _Toc440202993 \h </w:instrText>
+              <w:instrText xml:space="preserve"> PAGEREF _Toc440210237 \h </w:instrText>
             </w:r>
             <w:r>
               <w:rPr>
@@ -1618,7 +1617,7 @@
               <w:szCs w:val="22"/>
             </w:rPr>
           </w:pPr>
-          <w:hyperlink w:anchor="_Toc440202994" w:history="1">
+          <w:hyperlink w:anchor="_Toc440210238" w:history="1">
             <w:r>
               <w:rPr>
                 <w:rStyle w:val="Hyperlink"/>
@@ -1664,7 +1663,7 @@
                 <w:noProof/>
                 <w:webHidden/>
               </w:rPr>
-              <w:instrText xml:space="preserve"> PAGEREF _Toc440202994 \h </w:instrText>
+              <w:instrText xml:space="preserve"> PAGEREF _Toc440210238 \h </w:instrText>
             </w:r>
             <w:r>
               <w:rPr>
@@ -1709,7 +1708,7 @@
               <w:szCs w:val="22"/>
             </w:rPr>
           </w:pPr>
-          <w:hyperlink w:anchor="_Toc440202995" w:history="1">
+          <w:hyperlink w:anchor="_Toc440210239" w:history="1">
             <w:r>
               <w:rPr>
                 <w:rStyle w:val="Hyperlink"/>
@@ -1755,7 +1754,7 @@
                 <w:noProof/>
                 <w:webHidden/>
               </w:rPr>
-              <w:instrText xml:space="preserve"> PAGEREF _Toc440202995 \h </w:instrText>
+              <w:instrText xml:space="preserve"> PAGEREF _Toc440210239 \h </w:instrText>
             </w:r>
             <w:r>
               <w:rPr>
@@ -1800,7 +1799,7 @@
               <w:szCs w:val="22"/>
             </w:rPr>
           </w:pPr>
-          <w:hyperlink w:anchor="_Toc440202996" w:history="1">
+          <w:hyperlink w:anchor="_Toc440210240" w:history="1">
             <w:r>
               <w:rPr>
                 <w:rStyle w:val="Hyperlink"/>
@@ -1845,7 +1844,7 @@
                 <w:noProof/>
                 <w:webHidden/>
               </w:rPr>
-              <w:instrText xml:space="preserve"> PAGEREF _Toc440202996 \h </w:instrText>
+              <w:instrText xml:space="preserve"> PAGEREF _Toc440210240 \h </w:instrText>
             </w:r>
             <w:r>
               <w:rPr>
@@ -1886,7 +1885,7 @@
               <w:szCs w:val="22"/>
             </w:rPr>
           </w:pPr>
-          <w:hyperlink w:anchor="_Toc440202997" w:history="1">
+          <w:hyperlink w:anchor="_Toc440210241" w:history="1">
             <w:r>
               <w:rPr>
                 <w:rStyle w:val="Hyperlink"/>
@@ -1915,7 +1914,7 @@
                 <w:noProof/>
                 <w:webHidden/>
               </w:rPr>
-              <w:instrText xml:space="preserve"> PAGEREF _Toc440202997 \h </w:instrText>
+              <w:instrText xml:space="preserve"> PAGEREF _Toc440210241 \h </w:instrText>
             </w:r>
             <w:r>
               <w:rPr>
@@ -1935,7 +1934,7 @@
                 <w:noProof/>
                 <w:webHidden/>
               </w:rPr>
-              <w:t>6</w:t>
+              <w:t>7</w:t>
             </w:r>
             <w:r>
               <w:rPr>
@@ -1960,7 +1959,7 @@
               <w:szCs w:val="22"/>
             </w:rPr>
           </w:pPr>
-          <w:hyperlink w:anchor="_Toc440202998" w:history="1">
+          <w:hyperlink w:anchor="_Toc440210242" w:history="1">
             <w:r>
               <w:rPr>
                 <w:rStyle w:val="Hyperlink"/>
@@ -2005,7 +2004,7 @@
                 <w:noProof/>
                 <w:webHidden/>
               </w:rPr>
-              <w:instrText xml:space="preserve"> PAGEREF _Toc440202998 \h </w:instrText>
+              <w:instrText xml:space="preserve"> PAGEREF _Toc440210242 \h </w:instrText>
             </w:r>
             <w:r>
               <w:rPr>
@@ -2025,7 +2024,7 @@
                 <w:noProof/>
                 <w:webHidden/>
               </w:rPr>
-              <w:t>6</w:t>
+              <w:t>7</w:t>
             </w:r>
             <w:r>
               <w:rPr>
@@ -2050,7 +2049,7 @@
               <w:szCs w:val="22"/>
             </w:rPr>
           </w:pPr>
-          <w:hyperlink w:anchor="_Toc440202999" w:history="1">
+          <w:hyperlink w:anchor="_Toc440210243" w:history="1">
             <w:r>
               <w:rPr>
                 <w:rStyle w:val="Hyperlink"/>
@@ -2095,7 +2094,7 @@
                 <w:noProof/>
                 <w:webHidden/>
               </w:rPr>
-              <w:instrText xml:space="preserve"> PAGEREF _Toc440202999 \h </w:instrText>
+              <w:instrText xml:space="preserve"> PAGEREF _Toc440210243 \h </w:instrText>
             </w:r>
             <w:r>
               <w:rPr>
@@ -2115,7 +2114,7 @@
                 <w:noProof/>
                 <w:webHidden/>
               </w:rPr>
-              <w:t>7</w:t>
+              <w:t>8</w:t>
             </w:r>
             <w:r>
               <w:rPr>
@@ -2140,7 +2139,7 @@
               <w:szCs w:val="22"/>
             </w:rPr>
           </w:pPr>
-          <w:hyperlink w:anchor="_Toc440203000" w:history="1">
+          <w:hyperlink w:anchor="_Toc440210244" w:history="1">
             <w:r>
               <w:rPr>
                 <w:rStyle w:val="Hyperlink"/>
@@ -2185,7 +2184,7 @@
                 <w:noProof/>
                 <w:webHidden/>
               </w:rPr>
-              <w:instrText xml:space="preserve"> PAGEREF _Toc440203000 \h </w:instrText>
+              <w:instrText xml:space="preserve"> PAGEREF _Toc440210244 \h </w:instrText>
             </w:r>
             <w:r>
               <w:rPr>
@@ -2205,7 +2204,7 @@
                 <w:noProof/>
                 <w:webHidden/>
               </w:rPr>
-              <w:t>8</w:t>
+              <w:t>9</w:t>
             </w:r>
             <w:r>
               <w:rPr>
@@ -2230,7 +2229,7 @@
               <w:szCs w:val="22"/>
             </w:rPr>
           </w:pPr>
-          <w:hyperlink w:anchor="_Toc440203001" w:history="1">
+          <w:hyperlink w:anchor="_Toc440210245" w:history="1">
             <w:r>
               <w:rPr>
                 <w:rStyle w:val="Hyperlink"/>
@@ -2275,7 +2274,7 @@
                 <w:noProof/>
                 <w:webHidden/>
               </w:rPr>
-              <w:instrText xml:space="preserve"> PAGEREF _Toc440203001 \h </w:instrText>
+              <w:instrText xml:space="preserve"> PAGEREF _Toc440210245 \h </w:instrText>
             </w:r>
             <w:r>
               <w:rPr>
@@ -2295,7 +2294,7 @@
                 <w:noProof/>
                 <w:webHidden/>
               </w:rPr>
-              <w:t>9</w:t>
+              <w:t>10</w:t>
             </w:r>
             <w:r>
               <w:rPr>
@@ -2316,13 +2315,12 @@
               <w:szCs w:val="22"/>
             </w:rPr>
           </w:pPr>
-          <w:hyperlink w:anchor="_Toc440203002" w:history="1">
+          <w:hyperlink w:anchor="_Toc440210246" w:history="1">
             <w:r>
               <w:rPr>
                 <w:rStyle w:val="Hyperlink"/>
                 <w:rFonts w:ascii="Arial" w:eastAsia="Arial" w:hAnsi="Arial" w:cs="Arial"/>
                 <w:b/>
-                <w:bCs/>
                 <w:noProof/>
               </w:rPr>
               <w:t>CHƯƠNG 4: LỰA CHỌN CÔNG NGHỆ</w:t>
@@ -2346,7 +2344,7 @@
                 <w:noProof/>
                 <w:webHidden/>
               </w:rPr>
-              <w:instrText xml:space="preserve"> PAGEREF _Toc440203002 \h </w:instrText>
+              <w:instrText xml:space="preserve"> PAGEREF _Toc440210246 \h </w:instrText>
             </w:r>
             <w:r>
               <w:rPr>
@@ -2366,7 +2364,7 @@
                 <w:noProof/>
                 <w:webHidden/>
               </w:rPr>
-              <w:t>9</w:t>
+              <w:t>11</w:t>
             </w:r>
             <w:r>
               <w:rPr>
@@ -2391,7 +2389,7 @@
               <w:szCs w:val="22"/>
             </w:rPr>
           </w:pPr>
-          <w:hyperlink w:anchor="_Toc440203003" w:history="1">
+          <w:hyperlink w:anchor="_Toc440210247" w:history="1">
             <w:r>
               <w:rPr>
                 <w:rStyle w:val="Hyperlink"/>
@@ -2413,10 +2411,9 @@
               <w:rPr>
                 <w:rStyle w:val="Hyperlink"/>
                 <w:rFonts w:ascii="Arial" w:eastAsia="Arial" w:hAnsi="Arial" w:cs="Arial"/>
-                <w:bCs/>
-                <w:noProof/>
-              </w:rPr>
-              <w:t>Sử dụng phương pháp lập trình hướng đối tượng:</w:t>
+                <w:noProof/>
+              </w:rPr>
+              <w:t>Sử dụng phương pháp lập trình hướng đối tượng</w:t>
             </w:r>
             <w:r>
               <w:rPr>
@@ -2437,7 +2434,7 @@
                 <w:noProof/>
                 <w:webHidden/>
               </w:rPr>
-              <w:instrText xml:space="preserve"> PAGEREF _Toc440203003 \h </w:instrText>
+              <w:instrText xml:space="preserve"> PAGEREF _Toc440210247 \h </w:instrText>
             </w:r>
             <w:r>
               <w:rPr>
@@ -2457,7 +2454,7 @@
                 <w:noProof/>
                 <w:webHidden/>
               </w:rPr>
-              <w:t>10</w:t>
+              <w:t>11</w:t>
             </w:r>
             <w:r>
               <w:rPr>
@@ -2482,7 +2479,7 @@
               <w:szCs w:val="22"/>
             </w:rPr>
           </w:pPr>
-          <w:hyperlink w:anchor="_Toc440203004" w:history="1">
+          <w:hyperlink w:anchor="_Toc440210248" w:history="1">
             <w:r>
               <w:rPr>
                 <w:rStyle w:val="Hyperlink"/>
@@ -2527,7 +2524,7 @@
                 <w:noProof/>
                 <w:webHidden/>
               </w:rPr>
-              <w:instrText xml:space="preserve"> PAGEREF _Toc440203004 \h </w:instrText>
+              <w:instrText xml:space="preserve"> PAGEREF _Toc440210248 \h </w:instrText>
             </w:r>
             <w:r>
               <w:rPr>
@@ -2547,7 +2544,7 @@
                 <w:noProof/>
                 <w:webHidden/>
               </w:rPr>
-              <w:t>10</w:t>
+              <w:t>11</w:t>
             </w:r>
             <w:r>
               <w:rPr>
@@ -2572,7 +2569,7 @@
               <w:szCs w:val="22"/>
             </w:rPr>
           </w:pPr>
-          <w:hyperlink w:anchor="_Toc440203005" w:history="1">
+          <w:hyperlink w:anchor="_Toc440210249" w:history="1">
             <w:r>
               <w:rPr>
                 <w:rStyle w:val="Hyperlink"/>
@@ -2617,7 +2614,7 @@
                 <w:noProof/>
                 <w:webHidden/>
               </w:rPr>
-              <w:instrText xml:space="preserve"> PAGEREF _Toc440203005 \h </w:instrText>
+              <w:instrText xml:space="preserve"> PAGEREF _Toc440210249 \h </w:instrText>
             </w:r>
             <w:r>
               <w:rPr>
@@ -2637,7 +2634,7 @@
                 <w:noProof/>
                 <w:webHidden/>
               </w:rPr>
-              <w:t>11</w:t>
+              <w:t>12</w:t>
             </w:r>
             <w:r>
               <w:rPr>
@@ -2662,7 +2659,7 @@
               <w:szCs w:val="22"/>
             </w:rPr>
           </w:pPr>
-          <w:hyperlink w:anchor="_Toc440203006" w:history="1">
+          <w:hyperlink w:anchor="_Toc440210250" w:history="1">
             <w:r>
               <w:rPr>
                 <w:rStyle w:val="Hyperlink"/>
@@ -2707,7 +2704,7 @@
                 <w:noProof/>
                 <w:webHidden/>
               </w:rPr>
-              <w:instrText xml:space="preserve"> PAGEREF _Toc440203006 \h </w:instrText>
+              <w:instrText xml:space="preserve"> PAGEREF _Toc440210250 \h </w:instrText>
             </w:r>
             <w:r>
               <w:rPr>
@@ -2727,7 +2724,7 @@
                 <w:noProof/>
                 <w:webHidden/>
               </w:rPr>
-              <w:t>11</w:t>
+              <w:t>12</w:t>
             </w:r>
             <w:r>
               <w:rPr>
@@ -2752,7 +2749,7 @@
               <w:szCs w:val="22"/>
             </w:rPr>
           </w:pPr>
-          <w:hyperlink w:anchor="_Toc440203007" w:history="1">
+          <w:hyperlink w:anchor="_Toc440210251" w:history="1">
             <w:r>
               <w:rPr>
                 <w:rStyle w:val="Hyperlink"/>
@@ -2797,7 +2794,7 @@
                 <w:noProof/>
                 <w:webHidden/>
               </w:rPr>
-              <w:instrText xml:space="preserve"> PAGEREF _Toc440203007 \h </w:instrText>
+              <w:instrText xml:space="preserve"> PAGEREF _Toc440210251 \h </w:instrText>
             </w:r>
             <w:r>
               <w:rPr>
@@ -2817,7 +2814,7 @@
                 <w:noProof/>
                 <w:webHidden/>
               </w:rPr>
-              <w:t>12</w:t>
+              <w:t>13</w:t>
             </w:r>
             <w:r>
               <w:rPr>
@@ -2842,7 +2839,7 @@
               <w:szCs w:val="22"/>
             </w:rPr>
           </w:pPr>
-          <w:hyperlink w:anchor="_Toc440203008" w:history="1">
+          <w:hyperlink w:anchor="_Toc440210252" w:history="1">
             <w:r>
               <w:rPr>
                 <w:rStyle w:val="Hyperlink"/>
@@ -2864,7 +2861,6 @@
               <w:rPr>
                 <w:rStyle w:val="Hyperlink"/>
                 <w:rFonts w:ascii="Arial" w:eastAsia="Arial" w:hAnsi="Arial" w:cs="Arial"/>
-                <w:bCs/>
                 <w:noProof/>
               </w:rPr>
               <w:t>Sử dụng cơ sở dữ liệu</w:t>
@@ -2888,7 +2884,7 @@
                 <w:noProof/>
                 <w:webHidden/>
               </w:rPr>
-              <w:instrText xml:space="preserve"> PAGEREF _Toc440203008 \h </w:instrText>
+              <w:instrText xml:space="preserve"> PAGEREF _Toc440210252 \h </w:instrText>
             </w:r>
             <w:r>
               <w:rPr>
@@ -2908,7 +2904,7 @@
                 <w:noProof/>
                 <w:webHidden/>
               </w:rPr>
-              <w:t>12</w:t>
+              <w:t>13</w:t>
             </w:r>
             <w:r>
               <w:rPr>
@@ -2929,7 +2925,7 @@
               <w:szCs w:val="22"/>
             </w:rPr>
           </w:pPr>
-          <w:hyperlink w:anchor="_Toc440203009" w:history="1">
+          <w:hyperlink w:anchor="_Toc440210253" w:history="1">
             <w:r>
               <w:rPr>
                 <w:rStyle w:val="Hyperlink"/>
@@ -2975,7 +2971,7 @@
                 <w:noProof/>
                 <w:webHidden/>
               </w:rPr>
-              <w:instrText xml:space="preserve"> PAGEREF _Toc440203009 \h </w:instrText>
+              <w:instrText xml:space="preserve"> PAGEREF _Toc440210253 \h </w:instrText>
             </w:r>
             <w:r>
               <w:rPr>
@@ -2995,7 +2991,7 @@
                 <w:noProof/>
                 <w:webHidden/>
               </w:rPr>
-              <w:t>13</w:t>
+              <w:t>14</w:t>
             </w:r>
             <w:r>
               <w:rPr>
@@ -3020,7 +3016,7 @@
               <w:szCs w:val="22"/>
             </w:rPr>
           </w:pPr>
-          <w:hyperlink w:anchor="_Toc440203010" w:history="1">
+          <w:hyperlink w:anchor="_Toc440210254" w:history="1">
             <w:r>
               <w:rPr>
                 <w:rStyle w:val="Hyperlink"/>
@@ -3044,7 +3040,7 @@
                 <w:rFonts w:ascii="Arial" w:eastAsia="Arial" w:hAnsi="Arial" w:cs="Arial"/>
                 <w:noProof/>
               </w:rPr>
-              <w:t>Kiểm thử hộp đen (dựa vào cái gì để kiểm thử)</w:t>
+              <w:t>Kiểm thử hộp đen</w:t>
             </w:r>
             <w:r>
               <w:rPr>
@@ -3065,7 +3061,7 @@
                 <w:noProof/>
                 <w:webHidden/>
               </w:rPr>
-              <w:instrText xml:space="preserve"> PAGEREF _Toc440203010 \h </w:instrText>
+              <w:instrText xml:space="preserve"> PAGEREF _Toc440210254 \h </w:instrText>
             </w:r>
             <w:r>
               <w:rPr>
@@ -3085,7 +3081,7 @@
                 <w:noProof/>
                 <w:webHidden/>
               </w:rPr>
-              <w:t>13</w:t>
+              <w:t>14</w:t>
             </w:r>
             <w:r>
               <w:rPr>
@@ -3110,7 +3106,7 @@
               <w:szCs w:val="22"/>
             </w:rPr>
           </w:pPr>
-          <w:hyperlink w:anchor="_Toc440203011" w:history="1">
+          <w:hyperlink w:anchor="_Toc440210255" w:history="1">
             <w:r>
               <w:rPr>
                 <w:rStyle w:val="Hyperlink"/>
@@ -3134,7 +3130,7 @@
                 <w:rFonts w:ascii="Arial" w:eastAsia="Arial" w:hAnsi="Arial" w:cs="Arial"/>
                 <w:noProof/>
               </w:rPr>
-              <w:t>Kiểm thử hộp trắng (Viết 1 đoạn code phần hệ thống)</w:t>
+              <w:t>Kiểm thử hộp trắng</w:t>
             </w:r>
             <w:r>
               <w:rPr>
@@ -3155,7 +3151,7 @@
                 <w:noProof/>
                 <w:webHidden/>
               </w:rPr>
-              <w:instrText xml:space="preserve"> PAGEREF _Toc440203011 \h </w:instrText>
+              <w:instrText xml:space="preserve"> PAGEREF _Toc440210255 \h </w:instrText>
             </w:r>
             <w:r>
               <w:rPr>
@@ -3175,7 +3171,147 @@
                 <w:noProof/>
                 <w:webHidden/>
               </w:rPr>
-              <w:t>13</w:t>
+              <w:t>17</w:t>
+            </w:r>
+            <w:r>
+              <w:rPr>
+                <w:noProof/>
+                <w:webHidden/>
+              </w:rPr>
+              <w:fldChar w:fldCharType="end"/>
+            </w:r>
+          </w:hyperlink>
+        </w:p>
+        <w:p>
+          <w:pPr>
+            <w:pStyle w:val="TOC1"/>
+            <w:rPr>
+              <w:rFonts w:asciiTheme="minorHAnsi" w:eastAsiaTheme="minorEastAsia" w:hAnsiTheme="minorHAnsi" w:cstheme="minorBidi"/>
+              <w:noProof/>
+              <w:sz w:val="22"/>
+              <w:szCs w:val="22"/>
+            </w:rPr>
+          </w:pPr>
+          <w:hyperlink w:anchor="_Toc440210256" w:history="1">
+            <w:r>
+              <w:rPr>
+                <w:rStyle w:val="Hyperlink"/>
+                <w:rFonts w:ascii="Arial" w:eastAsiaTheme="majorEastAsia" w:hAnsi="Arial" w:cs="Arial"/>
+                <w:b/>
+                <w:noProof/>
+              </w:rPr>
+              <w:t>CHƯƠNG 6. KẾT LUẬN</w:t>
+            </w:r>
+            <w:r>
+              <w:rPr>
+                <w:noProof/>
+                <w:webHidden/>
+              </w:rPr>
+              <w:tab/>
+            </w:r>
+            <w:r>
+              <w:rPr>
+                <w:noProof/>
+                <w:webHidden/>
+              </w:rPr>
+              <w:fldChar w:fldCharType="begin"/>
+            </w:r>
+            <w:r>
+              <w:rPr>
+                <w:noProof/>
+                <w:webHidden/>
+              </w:rPr>
+              <w:instrText xml:space="preserve"> PAGEREF _Toc440210256 \h </w:instrText>
+            </w:r>
+            <w:r>
+              <w:rPr>
+                <w:noProof/>
+                <w:webHidden/>
+              </w:rPr>
+            </w:r>
+            <w:r>
+              <w:rPr>
+                <w:noProof/>
+                <w:webHidden/>
+              </w:rPr>
+              <w:fldChar w:fldCharType="separate"/>
+            </w:r>
+            <w:r>
+              <w:rPr>
+                <w:noProof/>
+                <w:webHidden/>
+              </w:rPr>
+              <w:t>20</w:t>
+            </w:r>
+            <w:r>
+              <w:rPr>
+                <w:noProof/>
+                <w:webHidden/>
+              </w:rPr>
+              <w:fldChar w:fldCharType="end"/>
+            </w:r>
+          </w:hyperlink>
+        </w:p>
+        <w:p>
+          <w:pPr>
+            <w:pStyle w:val="TOC1"/>
+            <w:rPr>
+              <w:rFonts w:asciiTheme="minorHAnsi" w:eastAsiaTheme="minorEastAsia" w:hAnsiTheme="minorHAnsi" w:cstheme="minorBidi"/>
+              <w:noProof/>
+              <w:sz w:val="22"/>
+              <w:szCs w:val="22"/>
+            </w:rPr>
+          </w:pPr>
+          <w:hyperlink w:anchor="_Toc440210257" w:history="1">
+            <w:r>
+              <w:rPr>
+                <w:rStyle w:val="Hyperlink"/>
+                <w:rFonts w:ascii="Arial" w:eastAsiaTheme="majorEastAsia" w:hAnsi="Arial" w:cs="Arial"/>
+                <w:b/>
+                <w:noProof/>
+              </w:rPr>
+              <w:t>CHƯƠNG 7. CÔNG CỤ LÀM VIỆC NHÓM</w:t>
+            </w:r>
+            <w:r>
+              <w:rPr>
+                <w:noProof/>
+                <w:webHidden/>
+              </w:rPr>
+              <w:tab/>
+            </w:r>
+            <w:r>
+              <w:rPr>
+                <w:noProof/>
+                <w:webHidden/>
+              </w:rPr>
+              <w:fldChar w:fldCharType="begin"/>
+            </w:r>
+            <w:r>
+              <w:rPr>
+                <w:noProof/>
+                <w:webHidden/>
+              </w:rPr>
+              <w:instrText xml:space="preserve"> PAGEREF _Toc440210257 \h </w:instrText>
+            </w:r>
+            <w:r>
+              <w:rPr>
+                <w:noProof/>
+                <w:webHidden/>
+              </w:rPr>
+            </w:r>
+            <w:r>
+              <w:rPr>
+                <w:noProof/>
+                <w:webHidden/>
+              </w:rPr>
+              <w:fldChar w:fldCharType="separate"/>
+            </w:r>
+            <w:r>
+              <w:rPr>
+                <w:noProof/>
+                <w:webHidden/>
+              </w:rPr>
+              <w:t>21</w:t>
             </w:r>
             <w:r>
               <w:rPr>
@@ -3243,14 +3379,6 @@
         </w:rPr>
         <w:tab/>
       </w:r>
-      <w:r>
-        <w:rPr>
-          <w:rFonts w:ascii="Arial" w:hAnsi="Arial" w:cs="Arial"/>
-          <w:sz w:val="36"/>
-          <w:szCs w:val="36"/>
-        </w:rPr>
-        <w:br w:type="page"/>
-      </w:r>
     </w:p>
     <w:p>
       <w:pPr>
@@ -3263,7 +3391,7 @@
           <w:szCs w:val="40"/>
         </w:rPr>
       </w:pPr>
-      <w:bookmarkStart w:id="0" w:name="_Toc440202987"/>
+      <w:bookmarkStart w:id="1" w:name="_Toc440210231"/>
       <w:r>
         <w:rPr>
           <w:rFonts w:ascii="Arial" w:hAnsi="Arial" w:cs="Arial"/>
@@ -3271,10 +3399,9 @@
           <w:sz w:val="40"/>
           <w:szCs w:val="40"/>
         </w:rPr>
-        <w:lastRenderedPageBreak/>
         <w:t>LỜI NÓI ĐẦU</w:t>
       </w:r>
-      <w:bookmarkEnd w:id="0"/>
+      <w:bookmarkEnd w:id="1"/>
     </w:p>
     <w:p>
       <w:pPr>
@@ -3818,8 +3945,8 @@
           <w:szCs w:val="32"/>
         </w:rPr>
       </w:pPr>
-      <w:bookmarkStart w:id="1" w:name="_Toc440151817"/>
-      <w:bookmarkStart w:id="2" w:name="_Toc440202988"/>
+      <w:bookmarkStart w:id="2" w:name="_Toc440151817"/>
+      <w:bookmarkStart w:id="3" w:name="_Toc440210232"/>
       <w:r>
         <w:rPr>
           <w:rFonts w:ascii="Arial" w:hAnsi="Arial" w:cs="Arial"/>
@@ -3828,7 +3955,6 @@
           <w:sz w:val="32"/>
           <w:szCs w:val="32"/>
         </w:rPr>
-        <w:lastRenderedPageBreak/>
         <w:t>CHƯƠNG 1:</w:t>
       </w:r>
       <w:r>
@@ -3847,8 +3973,8 @@
         </w:rPr>
         <w:t>GIỚI THIỆU ĐỀ TÀI</w:t>
       </w:r>
-      <w:bookmarkEnd w:id="1"/>
       <w:bookmarkEnd w:id="2"/>
+      <w:bookmarkEnd w:id="3"/>
     </w:p>
     <w:p>
       <w:pPr>
@@ -3861,18 +3987,18 @@
         <w:outlineLvl w:val="1"/>
         <w:rPr>
           <w:rFonts w:ascii="Arial" w:eastAsia="Arial" w:hAnsi="Arial" w:cs="Arial"/>
-          <w:color w:val="4472C4" w:themeColor="accent5"/>
+          <w:color w:val="000000" w:themeColor="text1"/>
           <w:sz w:val="28"/>
           <w:szCs w:val="28"/>
           <w:u w:val="single"/>
         </w:rPr>
       </w:pPr>
-      <w:bookmarkStart w:id="3" w:name="_Toc440151818"/>
-      <w:bookmarkStart w:id="4" w:name="_Toc440202989"/>
-      <w:r>
-        <w:rPr>
-          <w:rFonts w:ascii="Arial" w:eastAsia="Arial" w:hAnsi="Arial" w:cs="Arial"/>
-          <w:color w:val="4472C4" w:themeColor="accent5"/>
+      <w:bookmarkStart w:id="4" w:name="_Toc440151818"/>
+      <w:bookmarkStart w:id="5" w:name="_Toc440210233"/>
+      <w:r>
+        <w:rPr>
+          <w:rFonts w:ascii="Arial" w:eastAsia="Arial" w:hAnsi="Arial" w:cs="Arial"/>
+          <w:color w:val="000000" w:themeColor="text1"/>
           <w:sz w:val="28"/>
           <w:szCs w:val="28"/>
           <w:u w:val="single"/>
@@ -3883,19 +4009,20 @@
       <w:r>
         <w:rPr>
           <w:rFonts w:ascii="Arial" w:eastAsia="Arial" w:hAnsi="Arial" w:cs="Arial"/>
-          <w:color w:val="4472C4" w:themeColor="accent5"/>
+          <w:color w:val="000000" w:themeColor="text1"/>
           <w:sz w:val="28"/>
           <w:szCs w:val="28"/>
           <w:u w:val="single"/>
         </w:rPr>
         <w:t>đề tài</w:t>
       </w:r>
-      <w:bookmarkEnd w:id="3"/>
       <w:bookmarkEnd w:id="4"/>
+      <w:bookmarkEnd w:id="5"/>
     </w:p>
     <w:p>
       <w:pPr>
         <w:pStyle w:val="ListParagraph"/>
+        <w:ind w:firstLine="720"/>
       </w:pPr>
       <w:r>
         <w:rPr>
@@ -3924,8 +4051,8 @@
           <w:u w:val="single"/>
         </w:rPr>
       </w:pPr>
-      <w:bookmarkStart w:id="5" w:name="_Toc440151819"/>
-      <w:bookmarkStart w:id="6" w:name="_Toc440202990"/>
+      <w:bookmarkStart w:id="6" w:name="_Toc440151819"/>
+      <w:bookmarkStart w:id="7" w:name="_Toc440210234"/>
       <w:r>
         <w:rPr>
           <w:rFonts w:ascii="Arial" w:eastAsia="Arial" w:hAnsi="Arial" w:cs="Arial"/>
@@ -3938,8 +4065,8 @@
         </w:rPr>
         <w:t>Mục đích</w:t>
       </w:r>
-      <w:bookmarkEnd w:id="5"/>
       <w:bookmarkEnd w:id="6"/>
+      <w:bookmarkEnd w:id="7"/>
     </w:p>
     <w:p>
       <w:pPr>
@@ -3997,8 +4124,8 @@
           <w:u w:val="single"/>
         </w:rPr>
       </w:pPr>
-      <w:bookmarkStart w:id="7" w:name="_Toc440151820"/>
-      <w:bookmarkStart w:id="8" w:name="_Toc440202991"/>
+      <w:bookmarkStart w:id="8" w:name="_Toc440151820"/>
+      <w:bookmarkStart w:id="9" w:name="_Toc440210235"/>
       <w:r>
         <w:rPr>
           <w:rFonts w:ascii="Arial" w:eastAsia="Arial" w:hAnsi="Arial" w:cs="Arial"/>
@@ -4011,12 +4138,12 @@
         </w:rPr>
         <w:t>Mô tả</w:t>
       </w:r>
-      <w:bookmarkEnd w:id="7"/>
       <w:bookmarkEnd w:id="8"/>
-    </w:p>
-    <w:p>
-      <w:pPr>
-        <w:ind w:left="720"/>
+      <w:bookmarkEnd w:id="9"/>
+    </w:p>
+    <w:p>
+      <w:pPr>
+        <w:ind w:left="720" w:firstLine="720"/>
       </w:pPr>
       <w:r>
         <w:rPr>
@@ -4192,8 +4319,8 @@
           <w:u w:val="single"/>
         </w:rPr>
       </w:pPr>
-      <w:bookmarkStart w:id="9" w:name="_Toc440151821"/>
-      <w:bookmarkStart w:id="10" w:name="_Toc440202992"/>
+      <w:bookmarkStart w:id="10" w:name="_Toc440151821"/>
+      <w:bookmarkStart w:id="11" w:name="_Toc440210236"/>
       <w:r>
         <w:rPr>
           <w:rFonts w:ascii="Arial" w:eastAsia="Arial" w:hAnsi="Arial" w:cs="Arial"/>
@@ -4206,12 +4333,13 @@
         </w:rPr>
         <w:t>Chi tiết</w:t>
       </w:r>
-      <w:bookmarkEnd w:id="9"/>
       <w:bookmarkEnd w:id="10"/>
+      <w:bookmarkEnd w:id="11"/>
     </w:p>
     <w:p>
       <w:pPr>
         <w:pStyle w:val="ListParagraph"/>
+        <w:ind w:firstLine="90"/>
       </w:pPr>
       <w:r>
         <w:rPr>
@@ -4424,8 +4552,8 @@
           <w:u w:val="single"/>
         </w:rPr>
       </w:pPr>
-      <w:bookmarkStart w:id="11" w:name="_Toc440151822"/>
-      <w:bookmarkStart w:id="12" w:name="_Toc440202993"/>
+      <w:bookmarkStart w:id="12" w:name="_Toc440151822"/>
+      <w:bookmarkStart w:id="13" w:name="_Toc440210237"/>
       <w:r>
         <w:rPr>
           <w:rFonts w:ascii="Arial" w:eastAsia="Arial" w:hAnsi="Arial" w:cs="Arial"/>
@@ -4438,8 +4566,8 @@
         </w:rPr>
         <w:t>Rủi ro</w:t>
       </w:r>
-      <w:bookmarkEnd w:id="11"/>
       <w:bookmarkEnd w:id="12"/>
+      <w:bookmarkEnd w:id="13"/>
     </w:p>
     <w:p>
       <w:pPr>
@@ -4494,6 +4622,7 @@
           <w:szCs w:val="28"/>
           <w:lang w:val="vi-VN"/>
         </w:rPr>
+        <w:lastRenderedPageBreak/>
         <w:t>Bị mất mát thông tin, bị xóa do một thành viên nào xóa nhầm và không xử dụng backup cloud hoặc github …</w:t>
       </w:r>
     </w:p>
@@ -4599,6 +4728,7 @@
           <w:szCs w:val="32"/>
         </w:rPr>
       </w:pPr>
+      <w:bookmarkStart w:id="14" w:name="_Toc440210238"/>
       <w:r>
         <w:rPr>
           <w:rFonts w:ascii="Arial" w:hAnsi="Arial" w:cs="Arial"/>
@@ -4627,6 +4757,7 @@
         </w:rPr>
         <w:t>ĐẶC TẢ</w:t>
       </w:r>
+      <w:bookmarkEnd w:id="14"/>
     </w:p>
     <w:p>
       <w:pPr>
@@ -4644,8 +4775,8 @@
           <w:u w:val="single"/>
         </w:rPr>
       </w:pPr>
-      <w:bookmarkStart w:id="13" w:name="_Toc440151824"/>
-      <w:bookmarkStart w:id="14" w:name="_Toc440202995"/>
+      <w:bookmarkStart w:id="15" w:name="_Toc440151824"/>
+      <w:bookmarkStart w:id="16" w:name="_Toc440210239"/>
       <w:r>
         <w:rPr>
           <w:rFonts w:ascii="Arial" w:eastAsia="Arial" w:hAnsi="Arial" w:cs="Arial"/>
@@ -4656,8 +4787,8 @@
         </w:rPr>
         <w:t>Giới thiệu về hệ thống</w:t>
       </w:r>
-      <w:bookmarkEnd w:id="13"/>
-      <w:bookmarkEnd w:id="14"/>
+      <w:bookmarkEnd w:id="15"/>
+      <w:bookmarkEnd w:id="16"/>
       <w:r>
         <w:rPr>
           <w:rFonts w:ascii="Arial" w:eastAsia="Arial" w:hAnsi="Arial" w:cs="Arial"/>
@@ -4952,8 +5083,8 @@
           <w:u w:val="single"/>
         </w:rPr>
       </w:pPr>
-      <w:bookmarkStart w:id="15" w:name="_Toc440151825"/>
-      <w:bookmarkStart w:id="16" w:name="_Toc440202996"/>
+      <w:bookmarkStart w:id="17" w:name="_Toc440151825"/>
+      <w:bookmarkStart w:id="18" w:name="_Toc440210240"/>
       <w:r>
         <w:rPr>
           <w:rFonts w:ascii="Arial" w:eastAsia="Arial" w:hAnsi="Arial" w:cs="Arial"/>
@@ -4963,8 +5094,8 @@
         </w:rPr>
         <w:t>Công cụ đặc tả</w:t>
       </w:r>
-      <w:bookmarkEnd w:id="15"/>
-      <w:bookmarkEnd w:id="16"/>
+      <w:bookmarkEnd w:id="17"/>
+      <w:bookmarkEnd w:id="18"/>
     </w:p>
     <w:p>
       <w:pPr>
@@ -5107,6 +5238,7 @@
           <w:sz w:val="28"/>
           <w:szCs w:val="28"/>
         </w:rPr>
+        <w:lastRenderedPageBreak/>
         <w:t xml:space="preserve">    - Dễ triển khai cho những pha sau của vòng đời:thiết kế hệ thống và thiết kế </w:t>
       </w:r>
       <w:r>
@@ -5129,36 +5261,12 @@
       </w:r>
     </w:p>
     <w:p>
-      <w:pPr>
-        <w:ind w:left="1440"/>
-      </w:pPr>
-      <w:bookmarkStart w:id="17" w:name="_Toc440151826"/>
-      <w:bookmarkStart w:id="18" w:name="_Toc440202997"/>
-    </w:p>
-    <w:p>
-      <w:pPr>
-        <w:ind w:left="1440"/>
-      </w:pPr>
-    </w:p>
-    <w:p>
-      <w:pPr>
-        <w:ind w:left="1440"/>
-      </w:pPr>
-    </w:p>
-    <w:p>
-      <w:pPr>
-        <w:ind w:left="1440"/>
-      </w:pPr>
-    </w:p>
-    <w:p>
-      <w:pPr>
-        <w:ind w:left="1440"/>
-      </w:pPr>
-    </w:p>
-    <w:p>
-      <w:pPr>
-        <w:ind w:left="1440"/>
-      </w:pPr>
+      <w:bookmarkStart w:id="19" w:name="_Toc440151826"/>
+    </w:p>
+    <w:p>
+      <w:r>
+        <w:br w:type="page"/>
+      </w:r>
     </w:p>
     <w:p>
       <w:pPr>
@@ -5177,6 +5285,7 @@
           <w:szCs w:val="32"/>
         </w:rPr>
       </w:pPr>
+      <w:bookmarkStart w:id="20" w:name="_Toc440210241"/>
       <w:r>
         <w:rPr>
           <w:rFonts w:ascii="Arial" w:eastAsia="Arial" w:hAnsi="Arial" w:cs="Arial"/>
@@ -5187,8 +5296,8 @@
         </w:rPr>
         <w:t>CHƯƠNG 3: PHÂN TÍCH THIẾT KẾ</w:t>
       </w:r>
-      <w:bookmarkEnd w:id="17"/>
-      <w:bookmarkEnd w:id="18"/>
+      <w:bookmarkEnd w:id="19"/>
+      <w:bookmarkEnd w:id="20"/>
     </w:p>
     <w:p>
       <w:pPr>
@@ -5209,8 +5318,8 @@
           <w:u w:val="single"/>
         </w:rPr>
       </w:pPr>
-      <w:bookmarkStart w:id="19" w:name="_Toc440151827"/>
-      <w:bookmarkStart w:id="20" w:name="_Toc440202998"/>
+      <w:bookmarkStart w:id="21" w:name="_Toc440151827"/>
+      <w:bookmarkStart w:id="22" w:name="_Toc440210242"/>
       <w:r>
         <w:rPr>
           <w:rFonts w:ascii="Arial" w:eastAsia="Arial" w:hAnsi="Arial" w:cs="Arial"/>
@@ -5220,8 +5329,8 @@
         </w:rPr>
         <w:t>Biểu đồ Use Case</w:t>
       </w:r>
-      <w:bookmarkEnd w:id="19"/>
-      <w:bookmarkEnd w:id="20"/>
+      <w:bookmarkEnd w:id="21"/>
+      <w:bookmarkEnd w:id="22"/>
     </w:p>
     <w:p>
       <w:pPr>
@@ -5454,7 +5563,6 @@
         <w:rPr>
           <w:noProof/>
         </w:rPr>
-        <w:lastRenderedPageBreak/>
         <w:drawing>
           <wp:inline distT="0" distB="0" distL="0" distR="0" wp14:anchorId="0816EB04" wp14:editId="7BB0CB0E">
             <wp:extent cx="4572000" cy="2847975"/>
@@ -5514,6 +5622,7 @@
           <w:sz w:val="28"/>
           <w:szCs w:val="28"/>
         </w:rPr>
+        <w:lastRenderedPageBreak/>
         <w:tab/>
       </w:r>
       <w:r>
@@ -5566,8 +5675,8 @@
           <w:u w:val="single"/>
         </w:rPr>
       </w:pPr>
-      <w:bookmarkStart w:id="21" w:name="_Toc440151828"/>
-      <w:bookmarkStart w:id="22" w:name="_Toc440202999"/>
+      <w:bookmarkStart w:id="23" w:name="_Toc440151828"/>
+      <w:bookmarkStart w:id="24" w:name="_Toc440210243"/>
       <w:r>
         <w:rPr>
           <w:rFonts w:ascii="Arial" w:eastAsia="Arial" w:hAnsi="Arial" w:cs="Arial"/>
@@ -5595,8 +5704,8 @@
         </w:rPr>
         <w:t>u đồ hoạt động</w:t>
       </w:r>
-      <w:bookmarkEnd w:id="21"/>
-      <w:bookmarkEnd w:id="22"/>
+      <w:bookmarkEnd w:id="23"/>
+      <w:bookmarkEnd w:id="24"/>
     </w:p>
     <w:p>
       <w:pPr>
@@ -5606,11 +5715,10 @@
         <w:rPr>
           <w:noProof/>
         </w:rPr>
-        <w:lastRenderedPageBreak/>
         <w:drawing>
-          <wp:inline distT="0" distB="0" distL="0" distR="0" wp14:anchorId="3DD2AFDB" wp14:editId="2280EAF6">
-            <wp:extent cx="6139312" cy="6771434"/>
-            <wp:effectExtent l="0" t="0" r="0" b="0"/>
+          <wp:inline distT="0" distB="0" distL="0" distR="0" wp14:anchorId="3DD2AFDB" wp14:editId="714D4FF0">
+            <wp:extent cx="5362575" cy="4867275"/>
+            <wp:effectExtent l="0" t="0" r="9525" b="9525"/>
             <wp:docPr id="1" name="Picture 1"/>
             <wp:cNvGraphicFramePr>
               <a:graphicFrameLocks xmlns:a="http://schemas.openxmlformats.org/drawingml/2006/main" noChangeAspect="1"/>
@@ -5637,7 +5745,7 @@
                   <pic:spPr>
                     <a:xfrm>
                       <a:off x="0" y="0"/>
-                      <a:ext cx="6153206" cy="6786759"/>
+                      <a:ext cx="5378698" cy="4881909"/>
                     </a:xfrm>
                     <a:prstGeom prst="rect">
                       <a:avLst/>
@@ -5800,7 +5908,6 @@
           <w:sz w:val="28"/>
           <w:szCs w:val="28"/>
         </w:rPr>
-        <w:lastRenderedPageBreak/>
         <w:t xml:space="preserve">Nếu </w:t>
       </w:r>
       <w:r>
@@ -5929,6 +6036,7 @@
           <w:sz w:val="28"/>
           <w:szCs w:val="28"/>
         </w:rPr>
+        <w:lastRenderedPageBreak/>
         <w:t>Nếu đúng, thông báo đăng nhập thành công, truy cập vào hệ thống</w:t>
       </w:r>
       <w:r>
@@ -6001,8 +6109,8 @@
           <w:u w:val="single"/>
         </w:rPr>
       </w:pPr>
-      <w:bookmarkStart w:id="23" w:name="_Toc440151829"/>
-      <w:bookmarkStart w:id="24" w:name="_Toc440203000"/>
+      <w:bookmarkStart w:id="25" w:name="_Toc440151829"/>
+      <w:bookmarkStart w:id="26" w:name="_Toc440210244"/>
       <w:r>
         <w:rPr>
           <w:rFonts w:ascii="Arial" w:eastAsia="Arial" w:hAnsi="Arial" w:cs="Arial"/>
@@ -6012,8 +6120,8 @@
         </w:rPr>
         <w:t>Biểu đồ tương tác</w:t>
       </w:r>
-      <w:bookmarkEnd w:id="23"/>
-      <w:bookmarkEnd w:id="24"/>
+      <w:bookmarkEnd w:id="25"/>
+      <w:bookmarkEnd w:id="26"/>
     </w:p>
     <w:p>
       <w:pPr>
@@ -6333,8 +6441,8 @@
           <w:u w:val="single"/>
         </w:rPr>
       </w:pPr>
-      <w:bookmarkStart w:id="25" w:name="_Toc440151830"/>
-      <w:bookmarkStart w:id="26" w:name="_Toc440203001"/>
+      <w:bookmarkStart w:id="27" w:name="_Toc440151830"/>
+      <w:bookmarkStart w:id="28" w:name="_Toc440210245"/>
       <w:r>
         <w:rPr>
           <w:rFonts w:ascii="Arial" w:eastAsia="Arial" w:hAnsi="Arial" w:cs="Arial"/>
@@ -6344,8 +6452,8 @@
         </w:rPr>
         <w:t>Biểu đồ lớp</w:t>
       </w:r>
-      <w:bookmarkEnd w:id="25"/>
-      <w:bookmarkEnd w:id="26"/>
+      <w:bookmarkEnd w:id="27"/>
+      <w:bookmarkEnd w:id="28"/>
     </w:p>
     <w:p>
       <w:pPr>
@@ -6535,8 +6643,8 @@
           <w:szCs w:val="32"/>
         </w:rPr>
       </w:pPr>
-      <w:bookmarkStart w:id="27" w:name="_Toc440151831"/>
-      <w:bookmarkStart w:id="28" w:name="_Toc440203002"/>
+      <w:bookmarkStart w:id="29" w:name="_Toc440151831"/>
+      <w:bookmarkStart w:id="30" w:name="_Toc440210246"/>
       <w:r>
         <w:rPr>
           <w:rFonts w:ascii="Arial" w:eastAsia="Arial" w:hAnsi="Arial" w:cs="Arial"/>
@@ -6548,10 +6656,10 @@
         <w:lastRenderedPageBreak/>
         <w:t>CHƯƠNG 4: LỰA CHỌN CÔNG NGHỆ</w:t>
       </w:r>
-      <w:bookmarkStart w:id="29" w:name="_Toc440151832"/>
-      <w:bookmarkEnd w:id="27"/>
-      <w:bookmarkEnd w:id="28"/>
+      <w:bookmarkStart w:id="31" w:name="_Toc440151832"/>
       <w:bookmarkEnd w:id="29"/>
+      <w:bookmarkEnd w:id="30"/>
+      <w:bookmarkEnd w:id="31"/>
     </w:p>
     <w:p>
       <w:pPr>
@@ -6569,7 +6677,7 @@
           <w:szCs w:val="32"/>
         </w:rPr>
       </w:pPr>
-      <w:bookmarkStart w:id="30" w:name="_Toc440203003"/>
+      <w:bookmarkStart w:id="32" w:name="_Toc440210247"/>
       <w:r>
         <w:rPr>
           <w:rFonts w:ascii="Arial" w:eastAsia="Arial" w:hAnsi="Arial" w:cs="Arial"/>
@@ -6580,11 +6688,11 @@
         </w:rPr>
         <w:t>Sử dụng phương pháp lập trình hướng đối tượng</w:t>
       </w:r>
-      <w:bookmarkEnd w:id="30"/>
-    </w:p>
-    <w:p>
-      <w:pPr>
-        <w:ind w:left="720"/>
+      <w:bookmarkEnd w:id="32"/>
+    </w:p>
+    <w:p>
+      <w:pPr>
+        <w:ind w:left="720" w:firstLine="720"/>
         <w:rPr>
           <w:rFonts w:ascii="Arial" w:eastAsia="Arial" w:hAnsi="Arial" w:cs="Arial"/>
           <w:color w:val="000000" w:themeColor="text1"/>
@@ -6686,7 +6794,7 @@
     </w:p>
     <w:p>
       <w:pPr>
-        <w:ind w:left="720"/>
+        <w:ind w:left="720" w:firstLine="720"/>
         <w:rPr>
           <w:rFonts w:ascii="Arial" w:eastAsia="Arial" w:hAnsi="Arial" w:cs="Arial"/>
           <w:color w:val="000000" w:themeColor="text1"/>
@@ -6703,9 +6811,9 @@
         </w:rPr>
         <w:t>Những đối tượng trong một ngôn ngữ OOP là các kết hợp giữa mã và dữ liệu mà chúng được nhìn nhận như là một đơn vị duy nhất. Mỗi đối tượng có một tên riêng biệt và tất cả các tham chiếu đến đối tượng đó được tiến hành qua tên của nó. Như vậy, mỗi đối tượng có khả năng nhận vào các thông báo, xử lý dữ liệu (bên trong của nó), và gửi ra hay trả lời đến các đối tượng khác hay đến môi trường.</w:t>
       </w:r>
-      <w:bookmarkStart w:id="31" w:name="_Toc440146578"/>
-      <w:bookmarkStart w:id="32" w:name="_Toc440146655"/>
-      <w:bookmarkStart w:id="33" w:name="_Toc440147655"/>
+      <w:bookmarkStart w:id="33" w:name="_Toc440146578"/>
+      <w:bookmarkStart w:id="34" w:name="_Toc440146655"/>
+      <w:bookmarkStart w:id="35" w:name="_Toc440147655"/>
       <w:r>
         <w:rPr>
           <w:rFonts w:ascii="Arial" w:eastAsia="Arial" w:hAnsi="Arial" w:cs="Arial"/>
@@ -6724,9 +6832,9 @@
         </w:rPr>
         <w:t>Hiện nay các ngôn ngữ OOP phổ biến nhất đều tập trung theo phương pháp phân lớp trong đó có C++, Java, C# và Visual Basic.NET. Ngôn ngữ OOP hay còn gọi là ngôn ngữ lập trình hướng đối tượng, là một phương pháp thiết kế và phát triển phần mềm dựa trên kiến trúc lớp và đối tượng.</w:t>
       </w:r>
-      <w:bookmarkEnd w:id="31"/>
-      <w:bookmarkEnd w:id="32"/>
       <w:bookmarkEnd w:id="33"/>
+      <w:bookmarkEnd w:id="34"/>
+      <w:bookmarkEnd w:id="35"/>
     </w:p>
     <w:p>
       <w:pPr>
@@ -6759,7 +6867,7 @@
           <w:u w:val="single"/>
         </w:rPr>
       </w:pPr>
-      <w:bookmarkStart w:id="34" w:name="_Toc440203004"/>
+      <w:bookmarkStart w:id="36" w:name="_Toc440210248"/>
       <w:r>
         <w:rPr>
           <w:rFonts w:ascii="Arial" w:hAnsi="Arial" w:cs="Arial"/>
@@ -6768,19 +6876,9 @@
           <w:szCs w:val="32"/>
           <w:u w:val="single"/>
         </w:rPr>
-        <w:t>Ưu điểm của mô hình hướng đối tượng</w:t>
-      </w:r>
-      <w:r>
-        <w:rPr>
-          <w:rFonts w:ascii="Arial" w:hAnsi="Arial" w:cs="Arial"/>
-          <w:color w:val="000000" w:themeColor="text1"/>
-          <w:sz w:val="32"/>
-          <w:szCs w:val="32"/>
-          <w:u w:val="single"/>
-        </w:rPr>
-        <w:t>:</w:t>
-      </w:r>
-      <w:bookmarkEnd w:id="34"/>
+        <w:t>Ưu điểm của mô hình hướng đối tượng:</w:t>
+      </w:r>
+      <w:bookmarkEnd w:id="36"/>
     </w:p>
     <w:p>
       <w:pPr>
@@ -6945,25 +7043,7 @@
           <w:sz w:val="24"/>
           <w:szCs w:val="24"/>
         </w:rPr>
-        <w:t>Những hệ thống đói tượng dễ mở,</w:t>
-      </w:r>
-      <w:r>
-        <w:rPr>
-          <w:rFonts w:ascii="Arial" w:hAnsi="Arial" w:cs="Arial"/>
-          <w:color w:val="000000" w:themeColor="text1"/>
-          <w:sz w:val="24"/>
-          <w:szCs w:val="24"/>
-        </w:rPr>
-        <w:t xml:space="preserve"> </w:t>
-      </w:r>
-      <w:r>
-        <w:rPr>
-          <w:rFonts w:ascii="Arial" w:hAnsi="Arial" w:cs="Arial"/>
-          <w:color w:val="000000" w:themeColor="text1"/>
-          <w:sz w:val="24"/>
-          <w:szCs w:val="24"/>
-        </w:rPr>
-        <w:t>nâng cấp thành những hệ thống lớn hơn.</w:t>
+        <w:t>Những hệ thống đói tượng dễ mở, nâng cấp thành những hệ thống lớn hơn.</w:t>
       </w:r>
     </w:p>
     <w:p>
@@ -7043,7 +7123,7 @@
     </w:p>
     <w:p>
       <w:pPr>
-        <w:ind w:left="720"/>
+        <w:ind w:left="720" w:firstLine="630"/>
         <w:rPr>
           <w:rFonts w:ascii="Arial" w:eastAsia="Arial" w:hAnsi="Arial" w:cs="Arial"/>
           <w:color w:val="000000" w:themeColor="text1"/>
@@ -7073,7 +7153,7 @@
     </w:p>
     <w:p>
       <w:pPr>
-        <w:ind w:left="720"/>
+        <w:ind w:left="720" w:firstLine="630"/>
         <w:rPr>
           <w:rFonts w:ascii="Arial" w:eastAsia="Arial" w:hAnsi="Arial" w:cs="Arial"/>
           <w:color w:val="000000" w:themeColor="text1"/>
@@ -7093,7 +7173,7 @@
     </w:p>
     <w:p>
       <w:pPr>
-        <w:ind w:left="720"/>
+        <w:ind w:left="720" w:firstLine="630"/>
         <w:rPr>
           <w:rFonts w:ascii="Arial" w:eastAsia="Arial" w:hAnsi="Arial" w:cs="Arial"/>
           <w:color w:val="000000" w:themeColor="text1"/>
@@ -7113,7 +7193,7 @@
     </w:p>
     <w:p>
       <w:pPr>
-        <w:ind w:left="720"/>
+        <w:ind w:left="720" w:firstLine="630"/>
         <w:rPr>
           <w:rFonts w:ascii="Arial" w:eastAsia="Arial" w:hAnsi="Arial" w:cs="Arial"/>
           <w:color w:val="000000" w:themeColor="text1"/>
@@ -7158,7 +7238,7 @@
           <w:u w:val="single"/>
         </w:rPr>
       </w:pPr>
-      <w:bookmarkStart w:id="35" w:name="_Toc440203005"/>
+      <w:bookmarkStart w:id="37" w:name="_Toc440210249"/>
       <w:r>
         <w:rPr>
           <w:rFonts w:ascii="Arial" w:hAnsi="Arial" w:cs="Arial"/>
@@ -7179,7 +7259,7 @@
         </w:rPr>
         <w:t>Object Oriented Analysis - OOA)</w:t>
       </w:r>
-      <w:bookmarkEnd w:id="35"/>
+      <w:bookmarkEnd w:id="37"/>
     </w:p>
     <w:p>
       <w:pPr>
@@ -7196,7 +7276,7 @@
     </w:p>
     <w:p>
       <w:pPr>
-        <w:ind w:left="720"/>
+        <w:ind w:left="720" w:firstLine="720"/>
         <w:rPr>
           <w:rFonts w:ascii="Arial" w:eastAsia="Arial" w:hAnsi="Arial" w:cs="Arial"/>
           <w:color w:val="000000" w:themeColor="text1"/>
@@ -7216,7 +7296,7 @@
     </w:p>
     <w:p>
       <w:pPr>
-        <w:ind w:left="720"/>
+        <w:ind w:left="720" w:firstLine="720"/>
         <w:rPr>
           <w:rFonts w:ascii="Arial" w:eastAsia="Arial" w:hAnsi="Arial" w:cs="Arial"/>
           <w:color w:val="000000" w:themeColor="text1"/>
@@ -7236,7 +7316,7 @@
     </w:p>
     <w:p>
       <w:pPr>
-        <w:ind w:left="720"/>
+        <w:ind w:left="720" w:firstLine="720"/>
         <w:rPr>
           <w:rFonts w:ascii="Arial" w:hAnsi="Arial" w:cs="Arial"/>
           <w:color w:val="000000" w:themeColor="text1"/>
@@ -7282,7 +7362,7 @@
           <w:u w:val="single"/>
         </w:rPr>
       </w:pPr>
-      <w:bookmarkStart w:id="36" w:name="_Toc440203006"/>
+      <w:bookmarkStart w:id="38" w:name="_Toc440210250"/>
       <w:r>
         <w:rPr>
           <w:rFonts w:ascii="Arial" w:hAnsi="Arial" w:cs="Arial"/>
@@ -7303,7 +7383,7 @@
         </w:rPr>
         <w:t>ign - OOD)</w:t>
       </w:r>
-      <w:bookmarkEnd w:id="36"/>
+      <w:bookmarkEnd w:id="38"/>
     </w:p>
     <w:p>
       <w:pPr>
@@ -7320,7 +7400,7 @@
     </w:p>
     <w:p>
       <w:pPr>
-        <w:ind w:left="720"/>
+        <w:ind w:left="720" w:firstLine="720"/>
         <w:rPr>
           <w:rFonts w:ascii="Arial" w:eastAsia="Arial" w:hAnsi="Arial" w:cs="Arial"/>
           <w:color w:val="000000" w:themeColor="text1"/>
@@ -7340,7 +7420,7 @@
     </w:p>
     <w:p>
       <w:pPr>
-        <w:ind w:left="720"/>
+        <w:ind w:left="720" w:firstLine="720"/>
         <w:rPr>
           <w:rFonts w:ascii="Arial" w:eastAsia="Arial" w:hAnsi="Arial" w:cs="Arial"/>
           <w:color w:val="000000" w:themeColor="text1"/>
@@ -7355,7 +7435,7 @@
           <w:sz w:val="26"/>
           <w:szCs w:val="26"/>
         </w:rPr>
-        <w:t xml:space="preserve">Mục đích của giai đoạn OOD là tạo thiết kế dựa trên kết quả của giai đoạn OOA, dựa trên những quy định phi chức năng, những yêu cầu về môi trường, những yêu cầu về khả năng thực thi, .... OOD tập trung vào việc cải thiện kết quả của OOA, tối ưu hóa </w:t>
+        <w:t xml:space="preserve">Mục đích của giai đoạn OOD là tạo thiết kế dựa trên kết quả của giai đoạn OOA, dựa trên những quy định phi chức năng, những yêu cầu về môi trường, những yêu cầu </w:t>
       </w:r>
       <w:r>
         <w:rPr>
@@ -7365,12 +7445,12 @@
           <w:szCs w:val="26"/>
         </w:rPr>
         <w:lastRenderedPageBreak/>
-        <w:t>giải pháp đã được cung cấp trong khi vẫn đảm bảo thoả mãn tất cả các yêu cầu đã được xác lập.</w:t>
-      </w:r>
-    </w:p>
-    <w:p>
-      <w:pPr>
-        <w:ind w:left="720"/>
+        <w:t>về khả năng thực thi, .... OOD tập trung vào việc cải thiện kết quả của OOA, tối ưu hóa giải pháp đã được cung cấp trong khi vẫn đảm bảo thoả mãn tất cả các yêu cầu đã được xác lập.</w:t>
+      </w:r>
+    </w:p>
+    <w:p>
+      <w:pPr>
+        <w:ind w:left="720" w:firstLine="720"/>
         <w:rPr>
           <w:rFonts w:ascii="Arial" w:eastAsia="Arial" w:hAnsi="Arial" w:cs="Arial"/>
           <w:color w:val="000000" w:themeColor="text1"/>
@@ -7390,7 +7470,7 @@
     </w:p>
     <w:p>
       <w:pPr>
-        <w:ind w:left="720"/>
+        <w:ind w:left="720" w:firstLine="720"/>
         <w:rPr>
           <w:rFonts w:ascii="Arial" w:hAnsi="Arial" w:cs="Arial"/>
           <w:color w:val="000000" w:themeColor="text1"/>
@@ -7436,7 +7516,7 @@
           <w:u w:val="single"/>
         </w:rPr>
       </w:pPr>
-      <w:bookmarkStart w:id="37" w:name="_Toc440203007"/>
+      <w:bookmarkStart w:id="39" w:name="_Toc440210251"/>
       <w:r>
         <w:rPr>
           <w:rFonts w:ascii="Arial" w:hAnsi="Arial" w:cs="Arial"/>
@@ -7457,7 +7537,7 @@
         </w:rPr>
         <w:t>ect Oriented Programming - OOP)</w:t>
       </w:r>
-      <w:bookmarkEnd w:id="37"/>
+      <w:bookmarkEnd w:id="39"/>
     </w:p>
     <w:p>
       <w:pPr>
@@ -7486,6 +7566,15 @@
           <w:szCs w:val="26"/>
         </w:rPr>
       </w:pPr>
+      <w:r>
+        <w:rPr>
+          <w:rFonts w:ascii="Arial" w:hAnsi="Arial" w:cs="Arial"/>
+          <w:color w:val="000000" w:themeColor="text1"/>
+          <w:sz w:val="26"/>
+          <w:szCs w:val="26"/>
+        </w:rPr>
+        <w:tab/>
+      </w:r>
       <w:r>
         <w:rPr>
           <w:rFonts w:ascii="Arial" w:hAnsi="Arial" w:cs="Arial"/>
@@ -7524,7 +7613,7 @@
           <w:u w:val="single"/>
         </w:rPr>
       </w:pPr>
-      <w:bookmarkStart w:id="38" w:name="_Toc440203008"/>
+      <w:bookmarkStart w:id="40" w:name="_Toc440210252"/>
       <w:r>
         <w:rPr>
           <w:rFonts w:ascii="Arial" w:eastAsia="Arial" w:hAnsi="Arial" w:cs="Arial"/>
@@ -7545,7 +7634,7 @@
         </w:rPr>
         <w:t>u</w:t>
       </w:r>
-      <w:bookmarkEnd w:id="38"/>
+      <w:bookmarkEnd w:id="40"/>
     </w:p>
     <w:p>
       <w:pPr>
@@ -7562,7 +7651,7 @@
     </w:p>
     <w:p>
       <w:pPr>
-        <w:ind w:left="720"/>
+        <w:ind w:left="720" w:firstLine="720"/>
         <w:rPr>
           <w:rFonts w:ascii="Arial" w:eastAsia="Arial" w:hAnsi="Arial" w:cs="Arial"/>
           <w:color w:val="000000" w:themeColor="text1"/>
@@ -7613,7 +7702,7 @@
     </w:p>
     <w:p>
       <w:pPr>
-        <w:ind w:left="720"/>
+        <w:ind w:left="720" w:firstLine="720"/>
         <w:rPr>
           <w:rFonts w:ascii="Arial" w:eastAsia="Arial" w:hAnsi="Arial" w:cs="Arial"/>
           <w:color w:val="000000" w:themeColor="text1"/>
@@ -7648,7 +7737,17 @@
           <w:sz w:val="26"/>
           <w:szCs w:val="26"/>
         </w:rPr>
-        <w:t>Trong khái niệm này, chúng ta cần nhấn mạnh, CSDL là tập hợp các thông tin có tính chất hệ thống, không phải là các thông tin rời rạc, không có liên quan với nhau. Các thông tin này phải có cấu trúc và tập hợp các thông tin này phải có khả năng đáp ứng nhu cầu khai thác của nhiều người sử dụng một cách đồng thời. Đó cũng chính là đặc trưng của CSDL.</w:t>
+        <w:t xml:space="preserve">Trong khái niệm này, chúng ta cần nhấn mạnh, CSDL là tập hợp các thông tin có tính chất hệ thống, không phải là các thông tin rời rạc, không có liên quan với nhau. Các thông tin này phải có cấu trúc và tập hợp các thông tin này phải có khả năng đáp ứng </w:t>
+      </w:r>
+      <w:r>
+        <w:rPr>
+          <w:rFonts w:ascii="Arial" w:eastAsia="Arial" w:hAnsi="Arial" w:cs="Arial"/>
+          <w:color w:val="000000" w:themeColor="text1"/>
+          <w:sz w:val="26"/>
+          <w:szCs w:val="26"/>
+        </w:rPr>
+        <w:lastRenderedPageBreak/>
+        <w:t>nhu cầu khai thác của nhiều người sử dụng một cách đồng thời. Đó cũng chính là đặc trưng của CSDL.</w:t>
       </w:r>
     </w:p>
     <w:p>
@@ -7715,7 +7814,6 @@
           <w:sz w:val="26"/>
           <w:szCs w:val="26"/>
         </w:rPr>
-        <w:lastRenderedPageBreak/>
         <w:t>Từ khái niệm trên, ta thấy rõ ưu điểm nổi bật của CSDL là</w:t>
       </w:r>
     </w:p>
@@ -7978,8 +8076,6 @@
     </w:p>
     <w:p>
       <w:pPr>
-        <w:ind w:hanging="540"/>
-        <w:jc w:val="center"/>
         <w:rPr>
           <w:rFonts w:ascii="Arial" w:eastAsia="Arial" w:hAnsi="Arial" w:cs="Arial"/>
           <w:color w:val="000000" w:themeColor="text1"/>
@@ -7990,66 +8086,6 @@
     </w:p>
     <w:p>
       <w:pPr>
-        <w:ind w:hanging="540"/>
-        <w:jc w:val="center"/>
-        <w:rPr>
-          <w:rFonts w:ascii="Arial" w:eastAsia="Arial" w:hAnsi="Arial" w:cs="Arial"/>
-          <w:color w:val="000000" w:themeColor="text1"/>
-          <w:sz w:val="32"/>
-          <w:szCs w:val="32"/>
-        </w:rPr>
-      </w:pPr>
-    </w:p>
-    <w:p>
-      <w:pPr>
-        <w:ind w:hanging="540"/>
-        <w:jc w:val="center"/>
-        <w:rPr>
-          <w:rFonts w:ascii="Arial" w:eastAsia="Arial" w:hAnsi="Arial" w:cs="Arial"/>
-          <w:color w:val="000000" w:themeColor="text1"/>
-          <w:sz w:val="32"/>
-          <w:szCs w:val="32"/>
-        </w:rPr>
-      </w:pPr>
-    </w:p>
-    <w:p>
-      <w:pPr>
-        <w:ind w:hanging="540"/>
-        <w:jc w:val="center"/>
-        <w:rPr>
-          <w:rFonts w:ascii="Arial" w:eastAsia="Arial" w:hAnsi="Arial" w:cs="Arial"/>
-          <w:color w:val="000000" w:themeColor="text1"/>
-          <w:sz w:val="32"/>
-          <w:szCs w:val="32"/>
-        </w:rPr>
-      </w:pPr>
-    </w:p>
-    <w:p>
-      <w:pPr>
-        <w:ind w:hanging="540"/>
-        <w:jc w:val="center"/>
-        <w:rPr>
-          <w:rFonts w:ascii="Arial" w:eastAsia="Arial" w:hAnsi="Arial" w:cs="Arial"/>
-          <w:color w:val="000000" w:themeColor="text1"/>
-          <w:sz w:val="32"/>
-          <w:szCs w:val="32"/>
-        </w:rPr>
-      </w:pPr>
-    </w:p>
-    <w:p>
-      <w:pPr>
-        <w:ind w:hanging="540"/>
-        <w:jc w:val="center"/>
-        <w:rPr>
-          <w:rFonts w:ascii="Arial" w:eastAsia="Arial" w:hAnsi="Arial" w:cs="Arial"/>
-          <w:color w:val="000000" w:themeColor="text1"/>
-          <w:sz w:val="32"/>
-          <w:szCs w:val="32"/>
-        </w:rPr>
-      </w:pPr>
-    </w:p>
-    <w:p>
-      <w:pPr>
         <w:jc w:val="center"/>
         <w:outlineLvl w:val="0"/>
         <w:rPr>
@@ -8060,8 +8096,8 @@
           <w:szCs w:val="28"/>
         </w:rPr>
       </w:pPr>
-      <w:bookmarkStart w:id="39" w:name="_Toc440151834"/>
-      <w:bookmarkStart w:id="40" w:name="_Toc440203009"/>
+      <w:bookmarkStart w:id="41" w:name="_Toc440151834"/>
+      <w:bookmarkStart w:id="42" w:name="_Toc440210253"/>
       <w:r>
         <w:rPr>
           <w:rFonts w:ascii="Arial" w:hAnsi="Arial" w:cs="Arial"/>
@@ -8070,7 +8106,6 @@
           <w:sz w:val="32"/>
           <w:szCs w:val="32"/>
         </w:rPr>
-        <w:lastRenderedPageBreak/>
         <w:t>CHƯƠNG 5:</w:t>
       </w:r>
       <w:r>
@@ -8089,8 +8124,8 @@
         </w:rPr>
         <w:t>KIỂM THỬ</w:t>
       </w:r>
-      <w:bookmarkEnd w:id="39"/>
-      <w:bookmarkEnd w:id="40"/>
+      <w:bookmarkEnd w:id="41"/>
+      <w:bookmarkEnd w:id="42"/>
     </w:p>
     <w:p>
       <w:pPr>
@@ -8112,8 +8147,8 @@
           <w:u w:val="single"/>
         </w:rPr>
       </w:pPr>
-      <w:bookmarkStart w:id="41" w:name="_Toc440151835"/>
-      <w:bookmarkStart w:id="42" w:name="_Toc440203010"/>
+      <w:bookmarkStart w:id="43" w:name="_Toc440151835"/>
+      <w:bookmarkStart w:id="44" w:name="_Toc440210254"/>
       <w:r>
         <w:rPr>
           <w:rFonts w:ascii="Arial" w:eastAsia="Arial" w:hAnsi="Arial" w:cs="Arial"/>
@@ -8124,8 +8159,8 @@
         </w:rPr>
         <w:t>Kiểm thử hộp đen</w:t>
       </w:r>
-      <w:bookmarkEnd w:id="41"/>
-      <w:bookmarkEnd w:id="42"/>
+      <w:bookmarkEnd w:id="43"/>
+      <w:bookmarkEnd w:id="44"/>
     </w:p>
     <w:p>
       <w:pPr>
@@ -8190,6 +8225,7 @@
           <w:sz w:val="24"/>
           <w:szCs w:val="24"/>
         </w:rPr>
+        <w:lastRenderedPageBreak/>
         <w:t>Chức năng quản lí thông tin</w:t>
       </w:r>
     </w:p>
@@ -10375,7 +10411,6 @@
                 <w:sz w:val="24"/>
                 <w:szCs w:val="24"/>
               </w:rPr>
-              <w:lastRenderedPageBreak/>
               <w:t>B3: Sửa thông tin cá nhân</w:t>
             </w:r>
           </w:p>
@@ -10426,7 +10461,6 @@
                 <w:sz w:val="24"/>
                 <w:szCs w:val="24"/>
               </w:rPr>
-              <w:lastRenderedPageBreak/>
               <w:t>Thông báo thông tin chưa được cập nhật</w:t>
             </w:r>
           </w:p>
@@ -13076,7 +13110,6 @@
                 <w:sz w:val="24"/>
                 <w:szCs w:val="24"/>
               </w:rPr>
-              <w:lastRenderedPageBreak/>
               <w:t>1</w:t>
             </w:r>
           </w:p>
@@ -13177,6 +13210,7 @@
                 <w:sz w:val="24"/>
                 <w:szCs w:val="24"/>
               </w:rPr>
+              <w:lastRenderedPageBreak/>
               <w:t>B3: Chọn học kỳ tương ứng</w:t>
             </w:r>
           </w:p>
@@ -13306,6 +13340,7 @@
                 <w:sz w:val="24"/>
                 <w:szCs w:val="24"/>
               </w:rPr>
+              <w:lastRenderedPageBreak/>
               <w:t>Không có thông báo lỗi do nhập sai điểm</w:t>
             </w:r>
           </w:p>
@@ -13501,6 +13536,7 @@
                 <w:sz w:val="24"/>
                 <w:szCs w:val="24"/>
               </w:rPr>
+              <w:lastRenderedPageBreak/>
               <w:t>2</w:t>
             </w:r>
           </w:p>
@@ -15087,8 +15123,8 @@
           <w:szCs w:val="28"/>
         </w:rPr>
       </w:pPr>
-      <w:bookmarkStart w:id="43" w:name="_Toc440151836"/>
-      <w:bookmarkStart w:id="44" w:name="_Toc440203011"/>
+      <w:bookmarkStart w:id="45" w:name="_Toc440151836"/>
+      <w:bookmarkStart w:id="46" w:name="_Toc440210255"/>
       <w:r>
         <w:rPr>
           <w:rFonts w:ascii="Arial" w:eastAsia="Arial" w:hAnsi="Arial" w:cs="Arial"/>
@@ -15098,13 +15134,13 @@
         </w:rPr>
         <w:t>Kiểm thử hộp trắng</w:t>
       </w:r>
-      <w:bookmarkEnd w:id="43"/>
-      <w:bookmarkEnd w:id="44"/>
+      <w:bookmarkEnd w:id="45"/>
+      <w:bookmarkEnd w:id="46"/>
     </w:p>
     <w:p>
       <w:pPr>
         <w:pStyle w:val="ListParagraph"/>
-        <w:ind w:left="1440"/>
+        <w:ind w:left="2160"/>
         <w:jc w:val="center"/>
         <w:rPr>
           <w:color w:val="000000" w:themeColor="text1"/>
@@ -15135,20 +15171,17 @@
           <w:sz w:val="24"/>
           <w:szCs w:val="24"/>
         </w:rPr>
-        <w:t>Đối tượng được kiểm thử là 1 thành phần phần mềm (TPPM). TPPM có thể là 1 hàm chức năng, 1 module chức năng, 1 phân hệ chức năng… Kiểm thử hộp trắng dựa vào thuật giải cụ thể, vào cấu trúc dữ liệu bên trong của đơn vị phần mềm cần kiểm thử để xác định đơn vị phần mềm đó có thực hiện đúng không.</w:t>
-      </w:r>
-    </w:p>
-    <w:p>
-      <w:pPr>
-        <w:pStyle w:val="ListParagraph"/>
-        <w:ind w:left="630"/>
+        <w:tab/>
+      </w:r>
+      <w:r>
         <w:rPr>
           <w:rFonts w:ascii="Arial" w:hAnsi="Arial" w:cs="Arial"/>
           <w:color w:val="000000" w:themeColor="text1"/>
           <w:sz w:val="24"/>
           <w:szCs w:val="24"/>
         </w:rPr>
-      </w:pPr>
+        <w:t>Đối tượng được kiểm thử là 1 thành phần phần mềm (TPPM). TPPM có thể là 1 hàm chức năng, 1 module chức năng, 1 phân hệ chức năng… Kiểm thử hộp trắng dựa vào thuật giải cụ thể, vào cấu trúc dữ liệu bên trong của đơn vị phần mềm cần kiểm thử để xác định đơn vị phần mềm đó có thực hiện đúng không.</w:t>
+      </w:r>
     </w:p>
     <w:p>
       <w:pPr>
@@ -15161,13 +15194,25 @@
           <w:szCs w:val="24"/>
         </w:rPr>
       </w:pPr>
-      <w:r>
+    </w:p>
+    <w:p>
+      <w:pPr>
+        <w:pStyle w:val="ListParagraph"/>
+        <w:ind w:left="630"/>
         <w:rPr>
           <w:rFonts w:ascii="Arial" w:hAnsi="Arial" w:cs="Arial"/>
           <w:color w:val="000000" w:themeColor="text1"/>
           <w:sz w:val="24"/>
           <w:szCs w:val="24"/>
         </w:rPr>
+      </w:pPr>
+      <w:r>
+        <w:rPr>
+          <w:rFonts w:ascii="Arial" w:hAnsi="Arial" w:cs="Arial"/>
+          <w:color w:val="000000" w:themeColor="text1"/>
+          <w:sz w:val="24"/>
+          <w:szCs w:val="24"/>
+        </w:rPr>
         <w:t>Kiểm thử đoạn code quy đổi điểm số ra điểm chữ</w:t>
       </w:r>
     </w:p>
@@ -15198,6 +15243,7 @@
           <w:noProof/>
           <w:color w:val="4472C4" w:themeColor="accent5"/>
         </w:rPr>
+        <w:lastRenderedPageBreak/>
         <w:drawing>
           <wp:inline distT="0" distB="0" distL="0" distR="0" wp14:anchorId="569ADBE3" wp14:editId="0DF26823">
             <wp:extent cx="6057900" cy="3876675"/>
@@ -15324,7 +15370,6 @@
           <w:sz w:val="28"/>
           <w:szCs w:val="28"/>
         </w:rPr>
-        <w:lastRenderedPageBreak/>
         <w:t>Có 18 nút và 26 cung nên độ phức tạp là 10</w:t>
       </w:r>
     </w:p>
@@ -15346,6 +15391,7 @@
           <w:sz w:val="28"/>
           <w:szCs w:val="28"/>
         </w:rPr>
+        <w:lastRenderedPageBreak/>
         <w:t>Hay số lộ trình độc lập là 10</w:t>
       </w:r>
     </w:p>
@@ -15412,7 +15458,8 @@
           <w:color w:val="4472C4" w:themeColor="accent5"/>
         </w:rPr>
       </w:pPr>
-      <w:bookmarkStart w:id="45" w:name="_Toc440140206"/>
+      <w:bookmarkStart w:id="47" w:name="_Toc440140206"/>
+      <w:bookmarkStart w:id="48" w:name="_Toc440210256"/>
       <w:r>
         <w:rPr>
           <w:rFonts w:ascii="Arial" w:hAnsi="Arial" w:cs="Arial"/>
@@ -15422,7 +15469,8 @@
         <w:lastRenderedPageBreak/>
         <w:t>CHƯƠNG 6. KẾT LUẬN</w:t>
       </w:r>
-      <w:bookmarkEnd w:id="45"/>
+      <w:bookmarkEnd w:id="47"/>
+      <w:bookmarkEnd w:id="48"/>
     </w:p>
     <w:p/>
     <w:p>
@@ -15436,6 +15484,11 @@
           <w:tab w:val="left" w:pos="900"/>
         </w:tabs>
         <w:ind w:left="1890" w:hanging="1350"/>
+        <w:rPr>
+          <w:rFonts w:ascii="Arial" w:hAnsi="Arial" w:cs="Arial"/>
+          <w:sz w:val="28"/>
+          <w:szCs w:val="28"/>
+        </w:rPr>
       </w:pPr>
       <w:r>
         <w:rPr>
@@ -15458,12 +15511,17 @@
           <w:tab w:val="left" w:pos="1350"/>
         </w:tabs>
         <w:ind w:left="2160" w:hanging="1080"/>
-      </w:pPr>
-      <w:r>
         <w:rPr>
           <w:rFonts w:ascii="Arial" w:hAnsi="Arial" w:cs="Arial"/>
-          <w:sz w:val="28"/>
-          <w:szCs w:val="28"/>
+          <w:sz w:val="26"/>
+          <w:szCs w:val="26"/>
+        </w:rPr>
+      </w:pPr>
+      <w:r>
+        <w:rPr>
+          <w:rFonts w:ascii="Arial" w:hAnsi="Arial" w:cs="Arial"/>
+          <w:sz w:val="26"/>
+          <w:szCs w:val="26"/>
         </w:rPr>
         <w:t>Sử dụng việc quản lí, cập nhật, tìm kiếm dễ dàng, nhanh chóng</w:t>
       </w:r>
@@ -15480,12 +15538,17 @@
           <w:tab w:val="left" w:pos="1350"/>
         </w:tabs>
         <w:ind w:left="2160" w:hanging="1080"/>
-      </w:pPr>
-      <w:r>
         <w:rPr>
           <w:rFonts w:ascii="Arial" w:hAnsi="Arial" w:cs="Arial"/>
-          <w:sz w:val="28"/>
-          <w:szCs w:val="28"/>
+          <w:sz w:val="26"/>
+          <w:szCs w:val="26"/>
+        </w:rPr>
+      </w:pPr>
+      <w:r>
+        <w:rPr>
+          <w:rFonts w:ascii="Arial" w:hAnsi="Arial" w:cs="Arial"/>
+          <w:sz w:val="26"/>
+          <w:szCs w:val="26"/>
         </w:rPr>
         <w:t>Đáp ứng được các chức năng cần thiết</w:t>
       </w:r>
@@ -15502,12 +15565,17 @@
           <w:tab w:val="left" w:pos="1350"/>
         </w:tabs>
         <w:ind w:left="2160" w:hanging="1080"/>
-      </w:pPr>
-      <w:r>
         <w:rPr>
           <w:rFonts w:ascii="Arial" w:hAnsi="Arial" w:cs="Arial"/>
-          <w:sz w:val="28"/>
-          <w:szCs w:val="28"/>
+          <w:sz w:val="26"/>
+          <w:szCs w:val="26"/>
+        </w:rPr>
+      </w:pPr>
+      <w:r>
+        <w:rPr>
+          <w:rFonts w:ascii="Arial" w:hAnsi="Arial" w:cs="Arial"/>
+          <w:sz w:val="26"/>
+          <w:szCs w:val="26"/>
         </w:rPr>
         <w:t>Lưu trữ dữ liệu dễ dàng</w:t>
       </w:r>
@@ -15523,8 +15591,18 @@
           <w:tab w:val="left" w:pos="900"/>
         </w:tabs>
         <w:ind w:left="1890" w:hanging="1350"/>
-      </w:pPr>
-      <w:r>
+        <w:rPr>
+          <w:rFonts w:ascii="Arial" w:hAnsi="Arial" w:cs="Arial"/>
+          <w:sz w:val="28"/>
+          <w:szCs w:val="28"/>
+        </w:rPr>
+      </w:pPr>
+      <w:r>
+        <w:rPr>
+          <w:rFonts w:ascii="Arial" w:hAnsi="Arial" w:cs="Arial"/>
+          <w:sz w:val="28"/>
+          <w:szCs w:val="28"/>
+        </w:rPr>
         <w:t>Nhược điểm</w:t>
       </w:r>
     </w:p>
@@ -15538,8 +15616,18 @@
         <w:tabs>
           <w:tab w:val="left" w:pos="900"/>
         </w:tabs>
-      </w:pPr>
-      <w:r>
+        <w:rPr>
+          <w:rFonts w:ascii="Arial" w:hAnsi="Arial" w:cs="Arial"/>
+          <w:sz w:val="26"/>
+          <w:szCs w:val="26"/>
+        </w:rPr>
+      </w:pPr>
+      <w:r>
+        <w:rPr>
+          <w:rFonts w:ascii="Arial" w:hAnsi="Arial" w:cs="Arial"/>
+          <w:sz w:val="26"/>
+          <w:szCs w:val="26"/>
+        </w:rPr>
         <w:t xml:space="preserve">Chương trình còn đơn giản, đồ họa chưa đẹp, </w:t>
       </w:r>
     </w:p>
@@ -15554,8 +15642,18 @@
           <w:tab w:val="left" w:pos="900"/>
         </w:tabs>
         <w:ind w:left="1890" w:hanging="1350"/>
-      </w:pPr>
-      <w:r>
+        <w:rPr>
+          <w:rFonts w:ascii="Arial" w:hAnsi="Arial" w:cs="Arial"/>
+          <w:sz w:val="28"/>
+          <w:szCs w:val="28"/>
+        </w:rPr>
+      </w:pPr>
+      <w:r>
+        <w:rPr>
+          <w:rFonts w:ascii="Arial" w:hAnsi="Arial" w:cs="Arial"/>
+          <w:sz w:val="28"/>
+          <w:szCs w:val="28"/>
+        </w:rPr>
         <w:t>Hướng phát triển</w:t>
       </w:r>
     </w:p>
@@ -15564,12 +15662,43 @@
         <w:tabs>
           <w:tab w:val="left" w:pos="900"/>
         </w:tabs>
-        <w:ind w:left="1890" w:hanging="1350"/>
-      </w:pPr>
-      <w:r>
+        <w:ind w:left="1170" w:hanging="630"/>
+        <w:rPr>
+          <w:rFonts w:ascii="Arial" w:hAnsi="Arial" w:cs="Arial"/>
+          <w:sz w:val="26"/>
+          <w:szCs w:val="26"/>
+        </w:rPr>
+      </w:pPr>
+      <w:r>
+        <w:rPr>
+          <w:rFonts w:ascii="Arial" w:hAnsi="Arial" w:cs="Arial"/>
+          <w:sz w:val="26"/>
+          <w:szCs w:val="26"/>
+        </w:rPr>
+        <w:tab/>
+      </w:r>
+      <w:r>
+        <w:rPr>
+          <w:rFonts w:ascii="Arial" w:hAnsi="Arial" w:cs="Arial"/>
+          <w:sz w:val="26"/>
+          <w:szCs w:val="26"/>
+        </w:rPr>
+        <w:tab/>
+      </w:r>
+      <w:r>
+        <w:rPr>
+          <w:rFonts w:ascii="Arial" w:hAnsi="Arial" w:cs="Arial"/>
+          <w:sz w:val="26"/>
+          <w:szCs w:val="26"/>
+        </w:rPr>
         <w:t>Nhóm mới thực hiện tạo một chương trình trên java và có định hướng phát triển trên nhiều môi trường nhiều nền tảng như web hoặc các</w:t>
       </w:r>
       <w:r>
+        <w:rPr>
+          <w:rFonts w:ascii="Arial" w:hAnsi="Arial" w:cs="Arial"/>
+          <w:sz w:val="26"/>
+          <w:szCs w:val="26"/>
+        </w:rPr>
         <w:t xml:space="preserve"> ứng dụng điện thoại</w:t>
       </w:r>
     </w:p>
@@ -15614,6 +15743,7 @@
           <w:color w:val="4472C4" w:themeColor="accent5"/>
         </w:rPr>
       </w:pPr>
+      <w:bookmarkStart w:id="49" w:name="_Toc440210257"/>
       <w:r>
         <w:rPr>
           <w:rFonts w:ascii="Arial" w:hAnsi="Arial" w:cs="Arial"/>
@@ -15623,6 +15753,7 @@
         <w:lastRenderedPageBreak/>
         <w:t>CHƯƠNG 7. CÔNG CỤ LÀM VIỆC NHÓM</w:t>
       </w:r>
+      <w:bookmarkEnd w:id="49"/>
     </w:p>
     <w:p>
       <w:pPr>
@@ -15690,7 +15821,6 @@
           <w:rPr>
             <w:rStyle w:val="Hyperlink"/>
             <w:rFonts w:ascii="Arial" w:hAnsi="Arial" w:cs="Arial"/>
-            <w:color w:val="000000" w:themeColor="text1"/>
             <w:sz w:val="32"/>
             <w:szCs w:val="32"/>
           </w:rPr>
@@ -15708,28 +15838,140 @@
           <w:szCs w:val="32"/>
         </w:rPr>
       </w:pPr>
-      <w:r>
+    </w:p>
+    <w:p>
+      <w:pPr>
+        <w:ind w:firstLine="720"/>
         <w:rPr>
           <w:rFonts w:ascii="Arial" w:hAnsi="Arial" w:cs="Arial"/>
           <w:color w:val="000000" w:themeColor="text1"/>
           <w:sz w:val="32"/>
           <w:szCs w:val="32"/>
         </w:rPr>
-        <w:t>Một số hình ảnh các thành viên upload tài liệu:</w:t>
-      </w:r>
-    </w:p>
-    <w:p>
-      <w:pPr>
-        <w:ind w:firstLine="720"/>
+      </w:pPr>
+      <w:r>
         <w:rPr>
           <w:rFonts w:ascii="Arial" w:hAnsi="Arial" w:cs="Arial"/>
           <w:color w:val="000000" w:themeColor="text1"/>
           <w:sz w:val="32"/>
           <w:szCs w:val="32"/>
         </w:rPr>
-      </w:pPr>
-      <w:bookmarkStart w:id="46" w:name="_GoBack"/>
-      <w:bookmarkEnd w:id="46"/>
+        <w:t>Một số hình ảnh các thành viên upload tài liệu:</w:t>
+      </w:r>
+    </w:p>
+    <w:p>
+      <w:pPr>
+        <w:ind w:hanging="90"/>
+        <w:rPr>
+          <w:rFonts w:ascii="Arial" w:hAnsi="Arial" w:cs="Arial"/>
+          <w:color w:val="000000" w:themeColor="text1"/>
+          <w:sz w:val="32"/>
+          <w:szCs w:val="32"/>
+        </w:rPr>
+      </w:pPr>
+      <w:r>
+        <w:rPr>
+          <w:noProof/>
+        </w:rPr>
+        <w:drawing>
+          <wp:inline distT="0" distB="0" distL="0" distR="0" wp14:anchorId="6F231A40" wp14:editId="549D8D0D">
+            <wp:extent cx="6858000" cy="3699510"/>
+            <wp:effectExtent l="0" t="0" r="0" b="0"/>
+            <wp:docPr id="7" name="Picture 7"/>
+            <wp:cNvGraphicFramePr>
+              <a:graphicFrameLocks xmlns:a="http://schemas.openxmlformats.org/drawingml/2006/main" noChangeAspect="1"/>
+            </wp:cNvGraphicFramePr>
+            <a:graphic xmlns:a="http://schemas.openxmlformats.org/drawingml/2006/main">
+              <a:graphicData uri="http://schemas.openxmlformats.org/drawingml/2006/picture">
+                <pic:pic xmlns:pic="http://schemas.openxmlformats.org/drawingml/2006/picture">
+                  <pic:nvPicPr>
+                    <pic:cNvPr id="1" name=""/>
+                    <pic:cNvPicPr/>
+                  </pic:nvPicPr>
+                  <pic:blipFill>
+                    <a:blip r:embed="rId21"/>
+                    <a:stretch>
+                      <a:fillRect/>
+                    </a:stretch>
+                  </pic:blipFill>
+                  <pic:spPr>
+                    <a:xfrm>
+                      <a:off x="0" y="0"/>
+                      <a:ext cx="6858000" cy="3699510"/>
+                    </a:xfrm>
+                    <a:prstGeom prst="rect">
+                      <a:avLst/>
+                    </a:prstGeom>
+                  </pic:spPr>
+                </pic:pic>
+              </a:graphicData>
+            </a:graphic>
+          </wp:inline>
+        </w:drawing>
+      </w:r>
+    </w:p>
+    <w:p>
+      <w:pPr>
+        <w:ind w:hanging="90"/>
+        <w:rPr>
+          <w:rFonts w:ascii="Arial" w:hAnsi="Arial" w:cs="Arial"/>
+          <w:color w:val="000000" w:themeColor="text1"/>
+          <w:sz w:val="32"/>
+          <w:szCs w:val="32"/>
+        </w:rPr>
+      </w:pPr>
+    </w:p>
+    <w:p>
+      <w:pPr>
+        <w:ind w:hanging="90"/>
+        <w:rPr>
+          <w:rFonts w:ascii="Arial" w:hAnsi="Arial" w:cs="Arial"/>
+          <w:color w:val="000000" w:themeColor="text1"/>
+          <w:sz w:val="32"/>
+          <w:szCs w:val="32"/>
+        </w:rPr>
+      </w:pPr>
+      <w:r>
+        <w:rPr>
+          <w:noProof/>
+        </w:rPr>
+        <w:lastRenderedPageBreak/>
+        <w:drawing>
+          <wp:inline distT="0" distB="0" distL="0" distR="0" wp14:anchorId="04D3F382" wp14:editId="219739ED">
+            <wp:extent cx="6858000" cy="4189730"/>
+            <wp:effectExtent l="0" t="0" r="0" b="1270"/>
+            <wp:docPr id="8" name="Picture 8"/>
+            <wp:cNvGraphicFramePr>
+              <a:graphicFrameLocks xmlns:a="http://schemas.openxmlformats.org/drawingml/2006/main" noChangeAspect="1"/>
+            </wp:cNvGraphicFramePr>
+            <a:graphic xmlns:a="http://schemas.openxmlformats.org/drawingml/2006/main">
+              <a:graphicData uri="http://schemas.openxmlformats.org/drawingml/2006/picture">
+                <pic:pic xmlns:pic="http://schemas.openxmlformats.org/drawingml/2006/picture">
+                  <pic:nvPicPr>
+                    <pic:cNvPr id="1" name=""/>
+                    <pic:cNvPicPr/>
+                  </pic:nvPicPr>
+                  <pic:blipFill>
+                    <a:blip r:embed="rId22"/>
+                    <a:stretch>
+                      <a:fillRect/>
+                    </a:stretch>
+                  </pic:blipFill>
+                  <pic:spPr>
+                    <a:xfrm>
+                      <a:off x="0" y="0"/>
+                      <a:ext cx="6858000" cy="4189730"/>
+                    </a:xfrm>
+                    <a:prstGeom prst="rect">
+                      <a:avLst/>
+                    </a:prstGeom>
+                  </pic:spPr>
+                </pic:pic>
+              </a:graphicData>
+            </a:graphic>
+          </wp:inline>
+        </w:drawing>
+      </w:r>
     </w:p>
     <w:sectPr>
       <w:pgSz w:w="12240" w:h="15840"/>
@@ -21551,7 +21793,7 @@
 </file>
 
 <file path=customXml/itemProps1.xml><?xml version="1.0" encoding="utf-8"?>
-<ds:datastoreItem xmlns:ds="http://schemas.openxmlformats.org/officeDocument/2006/customXml" ds:itemID="{2AE24A4D-E53E-47BD-B865-0D9B89AB6A25}">
+<ds:datastoreItem xmlns:ds="http://schemas.openxmlformats.org/officeDocument/2006/customXml" ds:itemID="{50DF1027-F3D8-4DE6-8721-249F002D503E}">
   <ds:schemaRefs>
     <ds:schemaRef ds:uri="http://schemas.openxmlformats.org/officeDocument/2006/bibliography"/>
   </ds:schemaRefs>

</xml_diff>